<commit_message>
edited sentence about deleting edge in connected component
</commit_message>
<xml_diff>
--- a/Instrukcja.docx
+++ b/Instrukcja.docx
@@ -1,16 +1,11 @@
 
 <file path=word/document.xml><?xml version="1.0" encoding="utf-8"?>
-<w:document xmlns:wpc="http://schemas.microsoft.com/office/word/2010/wordprocessingCanvas" xmlns:cx="http://schemas.microsoft.com/office/drawing/2014/chartex" xmlns:cx1="http://schemas.microsoft.com/office/drawing/2015/9/8/chartex" xmlns:cx2="http://schemas.microsoft.com/office/drawing/2015/10/21/chartex" xmlns:cx3="http://schemas.microsoft.com/office/drawing/2016/5/9/chartex" xmlns:cx4="http://schemas.microsoft.com/office/drawing/2016/5/10/chartex" xmlns:cx5="http://schemas.microsoft.com/office/drawing/2016/5/11/chartex" xmlns:cx6="http://schemas.microsoft.com/office/drawing/2016/5/12/chartex" xmlns:cx7="http://schemas.microsoft.com/office/drawing/2016/5/13/chartex" xmlns:cx8="http://schemas.microsoft.com/office/drawing/2016/5/14/chartex" xmlns:mc="http://schemas.openxmlformats.org/markup-compatibility/2006" xmlns:aink="http://schemas.microsoft.com/office/drawing/2016/ink" xmlns:am3d="http://schemas.microsoft.com/office/drawing/2017/model3d" xmlns:o="urn:schemas-microsoft-com:office:office" xmlns:r="http://schemas.openxmlformats.org/officeDocument/2006/relationships" xmlns:m="http://schemas.openxmlformats.org/officeDocument/2006/math" xmlns:v="urn:schemas-microsoft-com:vml" xmlns:wp14="http://schemas.microsoft.com/office/word/2010/wordprocessingDrawing" xmlns:wp="http://schemas.openxmlformats.org/drawingml/2006/wordprocessingDrawing" xmlns:w10="urn:schemas-microsoft-com:office:word" xmlns:w="http://schemas.openxmlformats.org/wordprocessingml/2006/main" xmlns:w14="http://schemas.microsoft.com/office/word/2010/wordml" xmlns:w15="http://schemas.microsoft.com/office/word/2012/wordml" xmlns:w16cex="http://schemas.microsoft.com/office/word/2018/wordml/cex" xmlns:w16cid="http://schemas.microsoft.com/office/word/2016/wordml/cid" xmlns:w16="http://schemas.microsoft.com/office/word/2018/wordml" xmlns:w16se="http://schemas.microsoft.com/office/word/2015/wordml/symex" xmlns:wpg="http://schemas.microsoft.com/office/word/2010/wordprocessingGroup" xmlns:wpi="http://schemas.microsoft.com/office/word/2010/wordprocessingInk" xmlns:wne="http://schemas.microsoft.com/office/word/2006/wordml" xmlns:wps="http://schemas.microsoft.com/office/word/2010/wordprocessingShape" mc:Ignorable="w14 w15 w16se w16cid w16 w16cex wp14">
+<w:document xmlns:wpc="http://schemas.microsoft.com/office/word/2010/wordprocessingCanvas" xmlns:cx="http://schemas.microsoft.com/office/drawing/2014/chartex" xmlns:cx1="http://schemas.microsoft.com/office/drawing/2015/9/8/chartex" xmlns:mc="http://schemas.openxmlformats.org/markup-compatibility/2006" xmlns:o="urn:schemas-microsoft-com:office:office" xmlns:r="http://schemas.openxmlformats.org/officeDocument/2006/relationships" xmlns:m="http://schemas.openxmlformats.org/officeDocument/2006/math" xmlns:v="urn:schemas-microsoft-com:vml" xmlns:wp14="http://schemas.microsoft.com/office/word/2010/wordprocessingDrawing" xmlns:wp="http://schemas.openxmlformats.org/drawingml/2006/wordprocessingDrawing" xmlns:w10="urn:schemas-microsoft-com:office:word" xmlns:w="http://schemas.openxmlformats.org/wordprocessingml/2006/main" xmlns:w14="http://schemas.microsoft.com/office/word/2010/wordml" xmlns:w15="http://schemas.microsoft.com/office/word/2012/wordml" xmlns:w16se="http://schemas.microsoft.com/office/word/2015/wordml/symex" xmlns:wpg="http://schemas.microsoft.com/office/word/2010/wordprocessingGroup" xmlns:wpi="http://schemas.microsoft.com/office/word/2010/wordprocessingInk" xmlns:wne="http://schemas.microsoft.com/office/word/2006/wordml" xmlns:wps="http://schemas.microsoft.com/office/word/2010/wordprocessingShape" mc:Ignorable="w14 w15 w16se wp14">
   <w:body>
     <w:p>
       <w:r>
-        <w:t xml:space="preserve">Cezary </w:t>
-      </w:r>
-      <w:proofErr w:type="spellStart"/>
-      <w:r>
-        <w:t>Kurcewicz</w:t>
-      </w:r>
-      <w:proofErr w:type="spellEnd"/>
+        <w:t>Cezary Kurcewicz</w:t>
+      </w:r>
       <w:r>
         <w:t xml:space="preserve"> </w:t>
       </w:r>
@@ -40,16 +35,7 @@
       </w:r>
       <w:r>
         <w:tab/>
-        <w:t xml:space="preserve"> </w:t>
-      </w:r>
-      <w:r>
-        <w:t xml:space="preserve">Zadanie </w:t>
-      </w:r>
-      <w:r>
-        <w:t xml:space="preserve">nr </w:t>
-      </w:r>
-      <w:r>
-        <w:t>19</w:t>
+        <w:t xml:space="preserve"> Zadanie nr 19</w:t>
       </w:r>
     </w:p>
     <w:p>
@@ -127,51 +113,54 @@
         <w:rPr>
           <w:rStyle w:val="rem"/>
         </w:rPr>
-        <w:t xml:space="preserve">ang. </w:t>
-      </w:r>
-      <w:proofErr w:type="spellStart"/>
-      <w:r>
-        <w:rPr>
-          <w:rStyle w:val="rem"/>
-        </w:rPr>
-        <w:t>bridge</w:t>
-      </w:r>
-      <w:proofErr w:type="spellEnd"/>
-      <w:r>
-        <w:rPr>
-          <w:rStyle w:val="rem"/>
-        </w:rPr>
+        <w:t>ang. bridge)</w:t>
+      </w:r>
+      <w:r>
+        <w:t xml:space="preserve"> nazywamy krawędź grafu, której usunięcie zwiększa liczbę spójnych składowych.</w:t>
+      </w:r>
+      <w:r>
+        <w:t xml:space="preserve"> Podczas projektowania sieci mosty należy znaleźć i oznaczyć, ponieważ</w:t>
+      </w:r>
+      <w:r>
+        <w:t xml:space="preserve"> stanowią słabość sieci</w:t>
+      </w:r>
+      <w:r>
+        <w:t>. I</w:t>
+      </w:r>
+      <w:r>
+        <w:t xml:space="preserve">ch odłączenie (np. </w:t>
+      </w:r>
+      <w:r>
+        <w:t>przerwanie przewodów</w:t>
+      </w:r>
+      <w:r>
+        <w:t xml:space="preserve"> w sieci</w:t>
+      </w:r>
+      <w:r>
+        <w:t xml:space="preserve"> komputerowej</w:t>
+      </w:r>
+      <w:r>
         <w:t>)</w:t>
       </w:r>
       <w:r>
-        <w:t xml:space="preserve"> nazywamy krawędź grafu, której usunięcie zwiększa liczbę spójnych składowych.</w:t>
-      </w:r>
-      <w:r>
-        <w:t xml:space="preserve"> Podczas projektowania sieci mosty należy znaleźć i oznaczyć, ponieważ</w:t>
-      </w:r>
-      <w:r>
-        <w:t xml:space="preserve"> stanowią słabość sieci</w:t>
-      </w:r>
-      <w:r>
-        <w:t>. I</w:t>
-      </w:r>
-      <w:r>
-        <w:t xml:space="preserve">ch odłączenie (np. </w:t>
-      </w:r>
-      <w:r>
-        <w:t>przerwanie przewodów</w:t>
-      </w:r>
-      <w:r>
-        <w:t xml:space="preserve"> w sieci</w:t>
-      </w:r>
-      <w:r>
-        <w:t xml:space="preserve"> komputerowej</w:t>
-      </w:r>
-      <w:r>
-        <w:t>)</w:t>
-      </w:r>
-      <w:r>
-        <w:t xml:space="preserve"> powoduje rozpad sieci na spójne składowe. Usunięcie krawędzi wewnątrz spójnej składowej nie wyłącza wierzchołka z sieci, za to usunięcie mostu wyłączy z niej od jednego do części węzłów.</w:t>
+        <w:t xml:space="preserve"> powoduje rozpad sieci na spójne składowe. </w:t>
+      </w:r>
+      <w:r>
+        <w:rPr>
+          <w:rStyle w:val="3oh-"/>
+        </w:rPr>
+        <w:t>Usunięcie zwykłej krawędzi wewnątrz spójnej składowej nie wyłącza wierzchołka z sieci, natomiast usunięcie mostu wyłączy z n</w:t>
+      </w:r>
+      <w:r>
+        <w:rPr>
+          <w:rStyle w:val="3oh-"/>
+        </w:rPr>
+        <w:t>iej od jednego do części węzłów</w:t>
+      </w:r>
+      <w:bookmarkStart w:id="0" w:name="_GoBack"/>
+      <w:bookmarkEnd w:id="0"/>
+      <w:r>
+        <w:t>.</w:t>
       </w:r>
     </w:p>
     <w:p>
@@ -200,69 +189,37 @@
           <w:rFonts w:cstheme="minorHAnsi"/>
           <w:i/>
         </w:rPr>
-        <w:t xml:space="preserve">Algorytm </w:t>
-      </w:r>
-      <w:proofErr w:type="spellStart"/>
+        <w:t>Algorytm Tarjana wyszukiwania mostów w grafie nieskierowanym.</w:t>
+      </w:r>
+    </w:p>
+    <w:p>
+      <w:pPr>
+        <w:rPr>
+          <w:rFonts w:cstheme="minorHAnsi"/>
+          <w:b/>
+        </w:rPr>
+      </w:pPr>
+      <w:r>
+        <w:rPr>
+          <w:rFonts w:cstheme="minorHAnsi"/>
+          <w:b/>
+        </w:rPr>
+        <w:t xml:space="preserve">Opis algorytmu: </w:t>
+      </w:r>
+    </w:p>
+    <w:p>
+      <w:pPr>
+        <w:jc w:val="both"/>
+        <w:rPr>
+          <w:rFonts w:cstheme="minorHAnsi"/>
+        </w:rPr>
+      </w:pPr>
       <w:r>
         <w:rPr>
           <w:rFonts w:cstheme="minorHAnsi"/>
           <w:i/>
         </w:rPr>
-        <w:t>Tarjana</w:t>
-      </w:r>
-      <w:proofErr w:type="spellEnd"/>
-      <w:r>
-        <w:rPr>
-          <w:rFonts w:cstheme="minorHAnsi"/>
-          <w:i/>
-        </w:rPr>
-        <w:t xml:space="preserve"> wyszukiwania mostów w grafie nieskierowanym.</w:t>
-      </w:r>
-    </w:p>
-    <w:p>
-      <w:pPr>
-        <w:rPr>
-          <w:rFonts w:cstheme="minorHAnsi"/>
-          <w:b/>
-        </w:rPr>
-      </w:pPr>
-      <w:r>
-        <w:rPr>
-          <w:rFonts w:cstheme="minorHAnsi"/>
-          <w:b/>
-        </w:rPr>
-        <w:t xml:space="preserve">Opis algorytmu: </w:t>
-      </w:r>
-    </w:p>
-    <w:p>
-      <w:pPr>
-        <w:jc w:val="both"/>
-        <w:rPr>
-          <w:rFonts w:cstheme="minorHAnsi"/>
-        </w:rPr>
-      </w:pPr>
-      <w:r>
-        <w:rPr>
-          <w:rFonts w:cstheme="minorHAnsi"/>
-          <w:i/>
-        </w:rPr>
-        <w:t xml:space="preserve">Algorytm Roberta </w:t>
-      </w:r>
-      <w:proofErr w:type="spellStart"/>
-      <w:r>
-        <w:rPr>
-          <w:rFonts w:cstheme="minorHAnsi"/>
-          <w:i/>
-        </w:rPr>
-        <w:t>Tarjana</w:t>
-      </w:r>
-      <w:proofErr w:type="spellEnd"/>
-      <w:r>
-        <w:rPr>
-          <w:rFonts w:cstheme="minorHAnsi"/>
-          <w:i/>
-        </w:rPr>
-        <w:t xml:space="preserve"> służący do wyszukiwania mostów w grafie nieskierowanym, jest algorytmem działającym w czasie liniowym.</w:t>
+        <w:t>Algorytm Roberta Tarjana służący do wyszukiwania mostów w grafie nieskierowanym, jest algorytmem działającym w czasie liniowym.</w:t>
       </w:r>
       <w:r>
         <w:rPr>
@@ -410,19 +367,11 @@
         </w:rPr>
         <w:t xml:space="preserve"> </w:t>
       </w:r>
-      <w:proofErr w:type="spellStart"/>
-      <w:r>
-        <w:rPr>
-          <w:rFonts w:cstheme="minorHAnsi"/>
-        </w:rPr>
-        <w:t>Low</w:t>
-      </w:r>
-      <w:proofErr w:type="spellEnd"/>
-      <w:r>
-        <w:rPr>
-          <w:rFonts w:cstheme="minorHAnsi"/>
-        </w:rPr>
-        <w:t xml:space="preserve"> (V</w:t>
+      <w:r>
+        <w:rPr>
+          <w:rFonts w:cstheme="minorHAnsi"/>
+        </w:rPr>
+        <w:t>Low (V</w:t>
       </w:r>
       <w:r>
         <w:rPr>
@@ -452,21 +401,7 @@
         <w:rPr>
           <w:rFonts w:cstheme="minorHAnsi"/>
         </w:rPr>
-        <w:t xml:space="preserve">  nadanego mu przez DFS, parametrów </w:t>
-      </w:r>
-      <w:proofErr w:type="spellStart"/>
-      <w:r>
-        <w:rPr>
-          <w:rFonts w:cstheme="minorHAnsi"/>
-        </w:rPr>
-        <w:t>Low</w:t>
-      </w:r>
-      <w:proofErr w:type="spellEnd"/>
-      <w:r>
-        <w:rPr>
-          <w:rFonts w:cstheme="minorHAnsi"/>
-        </w:rPr>
-        <w:t xml:space="preserve">  wszystkich jego synów na drzewie rozpinającym oraz numerów </w:t>
+        <w:t xml:space="preserve">  nadanego mu przez DFS, parametrów Low  wszystkich jego synów na drzewie rozpinającym oraz numerów </w:t>
       </w:r>
       <w:r>
         <w:rPr>
@@ -504,21 +439,7 @@
         <w:rPr>
           <w:rFonts w:cstheme="minorHAnsi"/>
         </w:rPr>
-        <w:t xml:space="preserve">wny parametrowi </w:t>
-      </w:r>
-      <w:proofErr w:type="spellStart"/>
-      <w:r>
-        <w:rPr>
-          <w:rFonts w:cstheme="minorHAnsi"/>
-        </w:rPr>
-        <w:t>Low</w:t>
-      </w:r>
-      <w:proofErr w:type="spellEnd"/>
-      <w:r>
-        <w:rPr>
-          <w:rFonts w:cstheme="minorHAnsi"/>
-        </w:rPr>
-        <w:t xml:space="preserve"> (V</w:t>
+        <w:t>wny parametrowi Low (V</w:t>
       </w:r>
       <w:r>
         <w:rPr>
@@ -544,21 +465,7 @@
         <w:rPr>
           <w:rFonts w:cstheme="minorHAnsi"/>
         </w:rPr>
-        <w:t xml:space="preserve">Po każdorazowym nadaniu parametru </w:t>
-      </w:r>
-      <w:proofErr w:type="spellStart"/>
-      <w:r>
-        <w:rPr>
-          <w:rFonts w:cstheme="minorHAnsi"/>
-        </w:rPr>
-        <w:t>Low</w:t>
-      </w:r>
-      <w:proofErr w:type="spellEnd"/>
-      <w:r>
-        <w:rPr>
-          <w:rFonts w:cstheme="minorHAnsi"/>
-        </w:rPr>
-        <w:t xml:space="preserve"> i </w:t>
+        <w:t xml:space="preserve">Po każdorazowym nadaniu parametru Low i </w:t>
       </w:r>
       <w:r>
         <w:rPr>
@@ -686,7 +593,7 @@
 </file>
 
 <file path=word/endnotes.xml><?xml version="1.0" encoding="utf-8"?>
-<w:endnotes xmlns:wpc="http://schemas.microsoft.com/office/word/2010/wordprocessingCanvas" xmlns:cx="http://schemas.microsoft.com/office/drawing/2014/chartex" xmlns:cx1="http://schemas.microsoft.com/office/drawing/2015/9/8/chartex" xmlns:cx2="http://schemas.microsoft.com/office/drawing/2015/10/21/chartex" xmlns:cx3="http://schemas.microsoft.com/office/drawing/2016/5/9/chartex" xmlns:cx4="http://schemas.microsoft.com/office/drawing/2016/5/10/chartex" xmlns:cx5="http://schemas.microsoft.com/office/drawing/2016/5/11/chartex" xmlns:cx6="http://schemas.microsoft.com/office/drawing/2016/5/12/chartex" xmlns:cx7="http://schemas.microsoft.com/office/drawing/2016/5/13/chartex" xmlns:cx8="http://schemas.microsoft.com/office/drawing/2016/5/14/chartex" xmlns:mc="http://schemas.openxmlformats.org/markup-compatibility/2006" xmlns:aink="http://schemas.microsoft.com/office/drawing/2016/ink" xmlns:am3d="http://schemas.microsoft.com/office/drawing/2017/model3d" xmlns:o="urn:schemas-microsoft-com:office:office" xmlns:r="http://schemas.openxmlformats.org/officeDocument/2006/relationships" xmlns:m="http://schemas.openxmlformats.org/officeDocument/2006/math" xmlns:v="urn:schemas-microsoft-com:vml" xmlns:wp14="http://schemas.microsoft.com/office/word/2010/wordprocessingDrawing" xmlns:wp="http://schemas.openxmlformats.org/drawingml/2006/wordprocessingDrawing" xmlns:w10="urn:schemas-microsoft-com:office:word" xmlns:w="http://schemas.openxmlformats.org/wordprocessingml/2006/main" xmlns:w14="http://schemas.microsoft.com/office/word/2010/wordml" xmlns:w15="http://schemas.microsoft.com/office/word/2012/wordml" xmlns:w16cex="http://schemas.microsoft.com/office/word/2018/wordml/cex" xmlns:w16cid="http://schemas.microsoft.com/office/word/2016/wordml/cid" xmlns:w16="http://schemas.microsoft.com/office/word/2018/wordml" xmlns:w16se="http://schemas.microsoft.com/office/word/2015/wordml/symex" xmlns:wpg="http://schemas.microsoft.com/office/word/2010/wordprocessingGroup" xmlns:wpi="http://schemas.microsoft.com/office/word/2010/wordprocessingInk" xmlns:wne="http://schemas.microsoft.com/office/word/2006/wordml" xmlns:wps="http://schemas.microsoft.com/office/word/2010/wordprocessingShape" mc:Ignorable="w14 w15 w16se w16cid w16 w16cex wp14">
+<w:endnotes xmlns:wpc="http://schemas.microsoft.com/office/word/2010/wordprocessingCanvas" xmlns:cx="http://schemas.microsoft.com/office/drawing/2014/chartex" xmlns:cx1="http://schemas.microsoft.com/office/drawing/2015/9/8/chartex" xmlns:mc="http://schemas.openxmlformats.org/markup-compatibility/2006" xmlns:o="urn:schemas-microsoft-com:office:office" xmlns:r="http://schemas.openxmlformats.org/officeDocument/2006/relationships" xmlns:m="http://schemas.openxmlformats.org/officeDocument/2006/math" xmlns:v="urn:schemas-microsoft-com:vml" xmlns:wp14="http://schemas.microsoft.com/office/word/2010/wordprocessingDrawing" xmlns:wp="http://schemas.openxmlformats.org/drawingml/2006/wordprocessingDrawing" xmlns:w10="urn:schemas-microsoft-com:office:word" xmlns:w="http://schemas.openxmlformats.org/wordprocessingml/2006/main" xmlns:w14="http://schemas.microsoft.com/office/word/2010/wordml" xmlns:w15="http://schemas.microsoft.com/office/word/2012/wordml" xmlns:w16se="http://schemas.microsoft.com/office/word/2015/wordml/symex" xmlns:wpg="http://schemas.microsoft.com/office/word/2010/wordprocessingGroup" xmlns:wpi="http://schemas.microsoft.com/office/word/2010/wordprocessingInk" xmlns:wne="http://schemas.microsoft.com/office/word/2006/wordml" xmlns:wps="http://schemas.microsoft.com/office/word/2010/wordprocessingShape" mc:Ignorable="w14 w15 w16se wp14">
   <w:endnote w:type="separator" w:id="-1">
     <w:p>
       <w:pPr>
@@ -711,7 +618,7 @@
 </file>
 
 <file path=word/footnotes.xml><?xml version="1.0" encoding="utf-8"?>
-<w:footnotes xmlns:wpc="http://schemas.microsoft.com/office/word/2010/wordprocessingCanvas" xmlns:cx="http://schemas.microsoft.com/office/drawing/2014/chartex" xmlns:cx1="http://schemas.microsoft.com/office/drawing/2015/9/8/chartex" xmlns:cx2="http://schemas.microsoft.com/office/drawing/2015/10/21/chartex" xmlns:cx3="http://schemas.microsoft.com/office/drawing/2016/5/9/chartex" xmlns:cx4="http://schemas.microsoft.com/office/drawing/2016/5/10/chartex" xmlns:cx5="http://schemas.microsoft.com/office/drawing/2016/5/11/chartex" xmlns:cx6="http://schemas.microsoft.com/office/drawing/2016/5/12/chartex" xmlns:cx7="http://schemas.microsoft.com/office/drawing/2016/5/13/chartex" xmlns:cx8="http://schemas.microsoft.com/office/drawing/2016/5/14/chartex" xmlns:mc="http://schemas.openxmlformats.org/markup-compatibility/2006" xmlns:aink="http://schemas.microsoft.com/office/drawing/2016/ink" xmlns:am3d="http://schemas.microsoft.com/office/drawing/2017/model3d" xmlns:o="urn:schemas-microsoft-com:office:office" xmlns:r="http://schemas.openxmlformats.org/officeDocument/2006/relationships" xmlns:m="http://schemas.openxmlformats.org/officeDocument/2006/math" xmlns:v="urn:schemas-microsoft-com:vml" xmlns:wp14="http://schemas.microsoft.com/office/word/2010/wordprocessingDrawing" xmlns:wp="http://schemas.openxmlformats.org/drawingml/2006/wordprocessingDrawing" xmlns:w10="urn:schemas-microsoft-com:office:word" xmlns:w="http://schemas.openxmlformats.org/wordprocessingml/2006/main" xmlns:w14="http://schemas.microsoft.com/office/word/2010/wordml" xmlns:w15="http://schemas.microsoft.com/office/word/2012/wordml" xmlns:w16cex="http://schemas.microsoft.com/office/word/2018/wordml/cex" xmlns:w16cid="http://schemas.microsoft.com/office/word/2016/wordml/cid" xmlns:w16="http://schemas.microsoft.com/office/word/2018/wordml" xmlns:w16se="http://schemas.microsoft.com/office/word/2015/wordml/symex" xmlns:wpg="http://schemas.microsoft.com/office/word/2010/wordprocessingGroup" xmlns:wpi="http://schemas.microsoft.com/office/word/2010/wordprocessingInk" xmlns:wne="http://schemas.microsoft.com/office/word/2006/wordml" xmlns:wps="http://schemas.microsoft.com/office/word/2010/wordprocessingShape" mc:Ignorable="w14 w15 w16se w16cid w16 w16cex wp14">
+<w:footnotes xmlns:wpc="http://schemas.microsoft.com/office/word/2010/wordprocessingCanvas" xmlns:cx="http://schemas.microsoft.com/office/drawing/2014/chartex" xmlns:cx1="http://schemas.microsoft.com/office/drawing/2015/9/8/chartex" xmlns:mc="http://schemas.openxmlformats.org/markup-compatibility/2006" xmlns:o="urn:schemas-microsoft-com:office:office" xmlns:r="http://schemas.openxmlformats.org/officeDocument/2006/relationships" xmlns:m="http://schemas.openxmlformats.org/officeDocument/2006/math" xmlns:v="urn:schemas-microsoft-com:vml" xmlns:wp14="http://schemas.microsoft.com/office/word/2010/wordprocessingDrawing" xmlns:wp="http://schemas.openxmlformats.org/drawingml/2006/wordprocessingDrawing" xmlns:w10="urn:schemas-microsoft-com:office:word" xmlns:w="http://schemas.openxmlformats.org/wordprocessingml/2006/main" xmlns:w14="http://schemas.microsoft.com/office/word/2010/wordml" xmlns:w15="http://schemas.microsoft.com/office/word/2012/wordml" xmlns:w16se="http://schemas.microsoft.com/office/word/2015/wordml/symex" xmlns:wpg="http://schemas.microsoft.com/office/word/2010/wordprocessingGroup" xmlns:wpi="http://schemas.microsoft.com/office/word/2010/wordprocessingInk" xmlns:wne="http://schemas.microsoft.com/office/word/2006/wordml" xmlns:wps="http://schemas.microsoft.com/office/word/2010/wordprocessingShape" mc:Ignorable="w14 w15 w16se wp14">
   <w:footnote w:type="separator" w:id="-1">
     <w:p>
       <w:pPr>
@@ -736,7 +643,7 @@
 </file>
 
 <file path=word/numbering.xml><?xml version="1.0" encoding="utf-8"?>
-<w:numbering xmlns:wpc="http://schemas.microsoft.com/office/word/2010/wordprocessingCanvas" xmlns:cx="http://schemas.microsoft.com/office/drawing/2014/chartex" xmlns:cx1="http://schemas.microsoft.com/office/drawing/2015/9/8/chartex" xmlns:cx2="http://schemas.microsoft.com/office/drawing/2015/10/21/chartex" xmlns:cx3="http://schemas.microsoft.com/office/drawing/2016/5/9/chartex" xmlns:cx4="http://schemas.microsoft.com/office/drawing/2016/5/10/chartex" xmlns:cx5="http://schemas.microsoft.com/office/drawing/2016/5/11/chartex" xmlns:cx6="http://schemas.microsoft.com/office/drawing/2016/5/12/chartex" xmlns:cx7="http://schemas.microsoft.com/office/drawing/2016/5/13/chartex" xmlns:cx8="http://schemas.microsoft.com/office/drawing/2016/5/14/chartex" xmlns:mc="http://schemas.openxmlformats.org/markup-compatibility/2006" xmlns:aink="http://schemas.microsoft.com/office/drawing/2016/ink" xmlns:am3d="http://schemas.microsoft.com/office/drawing/2017/model3d" xmlns:o="urn:schemas-microsoft-com:office:office" xmlns:r="http://schemas.openxmlformats.org/officeDocument/2006/relationships" xmlns:m="http://schemas.openxmlformats.org/officeDocument/2006/math" xmlns:v="urn:schemas-microsoft-com:vml" xmlns:wp14="http://schemas.microsoft.com/office/word/2010/wordprocessingDrawing" xmlns:wp="http://schemas.openxmlformats.org/drawingml/2006/wordprocessingDrawing" xmlns:w10="urn:schemas-microsoft-com:office:word" xmlns:w="http://schemas.openxmlformats.org/wordprocessingml/2006/main" xmlns:w14="http://schemas.microsoft.com/office/word/2010/wordml" xmlns:w15="http://schemas.microsoft.com/office/word/2012/wordml" xmlns:w16cex="http://schemas.microsoft.com/office/word/2018/wordml/cex" xmlns:w16cid="http://schemas.microsoft.com/office/word/2016/wordml/cid" xmlns:w16="http://schemas.microsoft.com/office/word/2018/wordml" xmlns:w16se="http://schemas.microsoft.com/office/word/2015/wordml/symex" xmlns:wpg="http://schemas.microsoft.com/office/word/2010/wordprocessingGroup" xmlns:wpi="http://schemas.microsoft.com/office/word/2010/wordprocessingInk" xmlns:wne="http://schemas.microsoft.com/office/word/2006/wordml" xmlns:wps="http://schemas.microsoft.com/office/word/2010/wordprocessingShape" mc:Ignorable="w14 w15 w16se w16cid w16 w16cex wp14">
+<w:numbering xmlns:wpc="http://schemas.microsoft.com/office/word/2010/wordprocessingCanvas" xmlns:cx="http://schemas.microsoft.com/office/drawing/2014/chartex" xmlns:cx1="http://schemas.microsoft.com/office/drawing/2015/9/8/chartex" xmlns:mc="http://schemas.openxmlformats.org/markup-compatibility/2006" xmlns:o="urn:schemas-microsoft-com:office:office" xmlns:r="http://schemas.openxmlformats.org/officeDocument/2006/relationships" xmlns:m="http://schemas.openxmlformats.org/officeDocument/2006/math" xmlns:v="urn:schemas-microsoft-com:vml" xmlns:wp14="http://schemas.microsoft.com/office/word/2010/wordprocessingDrawing" xmlns:wp="http://schemas.openxmlformats.org/drawingml/2006/wordprocessingDrawing" xmlns:w10="urn:schemas-microsoft-com:office:word" xmlns:w="http://schemas.openxmlformats.org/wordprocessingml/2006/main" xmlns:w14="http://schemas.microsoft.com/office/word/2010/wordml" xmlns:w15="http://schemas.microsoft.com/office/word/2012/wordml" xmlns:w16se="http://schemas.microsoft.com/office/word/2015/wordml/symex" xmlns:wpg="http://schemas.microsoft.com/office/word/2010/wordprocessingGroup" xmlns:wpi="http://schemas.microsoft.com/office/word/2010/wordprocessingInk" xmlns:wne="http://schemas.microsoft.com/office/word/2006/wordml" xmlns:wps="http://schemas.microsoft.com/office/word/2010/wordprocessingShape" mc:Ignorable="w14 w15 w16se wp14">
   <w:abstractNum w:abstractNumId="0" w15:restartNumberingAfterBreak="0">
     <w:nsid w:val="1D2A12A3"/>
     <w:multiLevelType w:val="hybridMultilevel"/>
@@ -1038,7 +945,7 @@
 </file>
 
 <file path=word/styles.xml><?xml version="1.0" encoding="utf-8"?>
-<w:styles xmlns:mc="http://schemas.openxmlformats.org/markup-compatibility/2006" xmlns:r="http://schemas.openxmlformats.org/officeDocument/2006/relationships" xmlns:w="http://schemas.openxmlformats.org/wordprocessingml/2006/main" xmlns:w14="http://schemas.microsoft.com/office/word/2010/wordml" xmlns:w15="http://schemas.microsoft.com/office/word/2012/wordml" xmlns:w16cex="http://schemas.microsoft.com/office/word/2018/wordml/cex" xmlns:w16cid="http://schemas.microsoft.com/office/word/2016/wordml/cid" xmlns:w16="http://schemas.microsoft.com/office/word/2018/wordml" xmlns:w16se="http://schemas.microsoft.com/office/word/2015/wordml/symex" mc:Ignorable="w14 w15 w16se w16cid w16 w16cex">
+<w:styles xmlns:mc="http://schemas.openxmlformats.org/markup-compatibility/2006" xmlns:r="http://schemas.openxmlformats.org/officeDocument/2006/relationships" xmlns:w="http://schemas.openxmlformats.org/wordprocessingml/2006/main" xmlns:w14="http://schemas.microsoft.com/office/word/2010/wordml" xmlns:w15="http://schemas.microsoft.com/office/word/2012/wordml" xmlns:w16se="http://schemas.microsoft.com/office/word/2015/wordml/symex" mc:Ignorable="w14 w15 w16se">
   <w:docDefaults>
     <w:rPrDefault>
       <w:rPr>
@@ -1054,7 +961,7 @@
       </w:pPr>
     </w:pPrDefault>
   </w:docDefaults>
-  <w:latentStyles w:defLockedState="0" w:defUIPriority="99" w:defSemiHidden="0" w:defUnhideWhenUsed="0" w:defQFormat="0" w:count="376">
+  <w:latentStyles w:defLockedState="0" w:defUIPriority="99" w:defSemiHidden="0" w:defUnhideWhenUsed="0" w:defQFormat="0" w:count="371">
     <w:lsdException w:name="Normal" w:uiPriority="0" w:qFormat="1"/>
     <w:lsdException w:name="heading 1" w:uiPriority="9" w:qFormat="1"/>
     <w:lsdException w:name="heading 2" w:semiHidden="1" w:uiPriority="9" w:unhideWhenUsed="1" w:qFormat="1"/>
@@ -1160,6 +1067,7 @@
     <w:lsdException w:name="HTML Sample" w:semiHidden="1" w:unhideWhenUsed="1"/>
     <w:lsdException w:name="HTML Typewriter" w:semiHidden="1" w:unhideWhenUsed="1"/>
     <w:lsdException w:name="HTML Variable" w:semiHidden="1" w:unhideWhenUsed="1"/>
+    <w:lsdException w:name="Normal Table" w:semiHidden="1" w:unhideWhenUsed="1"/>
     <w:lsdException w:name="annotation subject" w:semiHidden="1" w:unhideWhenUsed="1"/>
     <w:lsdException w:name="No List" w:semiHidden="1" w:unhideWhenUsed="1"/>
     <w:lsdException w:name="Outline List 1" w:semiHidden="1" w:unhideWhenUsed="1"/>
@@ -1202,8 +1110,11 @@
     <w:lsdException w:name="Table Contemporary" w:semiHidden="1" w:unhideWhenUsed="1"/>
     <w:lsdException w:name="Table Elegant" w:semiHidden="1" w:unhideWhenUsed="1"/>
     <w:lsdException w:name="Table Professional" w:semiHidden="1" w:unhideWhenUsed="1"/>
+    <w:lsdException w:name="Table Subtle 1" w:semiHidden="1" w:unhideWhenUsed="1"/>
     <w:lsdException w:name="Table Subtle 2" w:semiHidden="1" w:unhideWhenUsed="1"/>
     <w:lsdException w:name="Table Web 1" w:semiHidden="1" w:unhideWhenUsed="1"/>
+    <w:lsdException w:name="Table Web 2" w:semiHidden="1" w:unhideWhenUsed="1"/>
+    <w:lsdException w:name="Table Web 3" w:semiHidden="1" w:unhideWhenUsed="1"/>
     <w:lsdException w:name="Balloon Text" w:semiHidden="1" w:unhideWhenUsed="1"/>
     <w:lsdException w:name="Table Grid" w:uiPriority="39"/>
     <w:lsdException w:name="Table Theme" w:semiHidden="1" w:unhideWhenUsed="1"/>
@@ -1422,11 +1333,6 @@
     <w:lsdException w:name="List Table 5 Dark Accent 6" w:uiPriority="50"/>
     <w:lsdException w:name="List Table 6 Colorful Accent 6" w:uiPriority="51"/>
     <w:lsdException w:name="List Table 7 Colorful Accent 6" w:uiPriority="52"/>
-    <w:lsdException w:name="Mention" w:semiHidden="1" w:unhideWhenUsed="1"/>
-    <w:lsdException w:name="Smart Hyperlink" w:semiHidden="1" w:unhideWhenUsed="1"/>
-    <w:lsdException w:name="Hashtag" w:semiHidden="1" w:unhideWhenUsed="1"/>
-    <w:lsdException w:name="Unresolved Mention" w:semiHidden="1" w:unhideWhenUsed="1"/>
-    <w:lsdException w:name="Smart Link" w:semiHidden="1" w:unhideWhenUsed="1"/>
   </w:latentStyles>
   <w:style w:type="paragraph" w:default="1" w:styleId="Normalny">
     <w:name w:val="Normal"/>
@@ -1547,6 +1453,11 @@
     <w:rPr>
       <w:vertAlign w:val="superscript"/>
     </w:rPr>
+  </w:style>
+  <w:style w:type="character" w:customStyle="1" w:styleId="3oh-">
+    <w:name w:val="_3oh-"/>
+    <w:basedOn w:val="Domylnaczcionkaakapitu"/>
+    <w:rsid w:val="00A10FF8"/>
   </w:style>
 </w:styles>
 </file>
@@ -1817,7 +1728,7 @@
 </file>
 
 <file path=customXml/itemProps1.xml><?xml version="1.0" encoding="utf-8"?>
-<ds:datastoreItem xmlns:ds="http://schemas.openxmlformats.org/officeDocument/2006/customXml" ds:itemID="{7D0C8AA6-A6F6-49DF-8F38-05695A5E97FD}">
+<ds:datastoreItem xmlns:ds="http://schemas.openxmlformats.org/officeDocument/2006/customXml" ds:itemID="{A9619B3D-4D85-461C-B744-35492F52D376}">
   <ds:schemaRefs>
     <ds:schemaRef ds:uri="http://schemas.openxmlformats.org/officeDocument/2006/bibliography"/>
   </ds:schemaRefs>

</xml_diff>